<commit_message>
actualización a versión 8
cambio a versión 8 actualización de prevalencias
</commit_message>
<xml_diff>
--- a/proceso/GP-FTPH-01-07 FICHA TÉCNICA CANAL.docx
+++ b/proceso/GP-FTPH-01-07 FICHA TÉCNICA CANAL.docx
@@ -1,6 +1,6 @@
 
 <file path=word/document.xml><?xml version="1.0" encoding="utf-8"?>
-<w:document xmlns:wpc="http://schemas.microsoft.com/office/word/2010/wordprocessingCanvas" xmlns:cx="http://schemas.microsoft.com/office/drawing/2014/chartex" xmlns:cx1="http://schemas.microsoft.com/office/drawing/2015/9/8/chartex" xmlns:cx2="http://schemas.microsoft.com/office/drawing/2015/10/21/chartex" xmlns:cx3="http://schemas.microsoft.com/office/drawing/2016/5/9/chartex" xmlns:cx4="http://schemas.microsoft.com/office/drawing/2016/5/10/chartex" xmlns:cx5="http://schemas.microsoft.com/office/drawing/2016/5/11/chartex" xmlns:cx6="http://schemas.microsoft.com/office/drawing/2016/5/12/chartex" xmlns:cx7="http://schemas.microsoft.com/office/drawing/2016/5/13/chartex" xmlns:cx8="http://schemas.microsoft.com/office/drawing/2016/5/14/chartex" xmlns:mc="http://schemas.openxmlformats.org/markup-compatibility/2006" xmlns:aink="http://schemas.microsoft.com/office/drawing/2016/ink" xmlns:am3d="http://schemas.microsoft.com/office/drawing/2017/model3d" xmlns:o="urn:schemas-microsoft-com:office:office" xmlns:oel="http://schemas.microsoft.com/office/2019/extlst" xmlns:r="http://schemas.openxmlformats.org/officeDocument/2006/relationships" xmlns:m="http://schemas.openxmlformats.org/officeDocument/2006/math" xmlns:v="urn:schemas-microsoft-com:vml" xmlns:wp14="http://schemas.microsoft.com/office/word/2010/wordprocessingDrawing" xmlns:wp="http://schemas.openxmlformats.org/drawingml/2006/wordprocessingDrawing" xmlns:w10="urn:schemas-microsoft-com:office:word" xmlns:w="http://schemas.openxmlformats.org/wordprocessingml/2006/main" xmlns:w14="http://schemas.microsoft.com/office/word/2010/wordml" xmlns:w15="http://schemas.microsoft.com/office/word/2012/wordml" xmlns:w16cex="http://schemas.microsoft.com/office/word/2018/wordml/cex" xmlns:w16cid="http://schemas.microsoft.com/office/word/2016/wordml/cid" xmlns:w16="http://schemas.microsoft.com/office/word/2018/wordml" xmlns:w16sdtdh="http://schemas.microsoft.com/office/word/2020/wordml/sdtdatahash" xmlns:w16se="http://schemas.microsoft.com/office/word/2015/wordml/symex" xmlns:wpg="http://schemas.microsoft.com/office/word/2010/wordprocessingGroup" xmlns:wpi="http://schemas.microsoft.com/office/word/2010/wordprocessingInk" xmlns:wne="http://schemas.microsoft.com/office/word/2006/wordml" xmlns:wps="http://schemas.microsoft.com/office/word/2010/wordprocessingShape" mc:Ignorable="w14 w15 w16se w16cid w16 w16cex w16sdtdh wp14">
+<w:document xmlns:wpc="http://schemas.microsoft.com/office/word/2010/wordprocessingCanvas" xmlns:cx="http://schemas.microsoft.com/office/drawing/2014/chartex" xmlns:cx1="http://schemas.microsoft.com/office/drawing/2015/9/8/chartex" xmlns:cx2="http://schemas.microsoft.com/office/drawing/2015/10/21/chartex" xmlns:cx3="http://schemas.microsoft.com/office/drawing/2016/5/9/chartex" xmlns:cx4="http://schemas.microsoft.com/office/drawing/2016/5/10/chartex" xmlns:cx5="http://schemas.microsoft.com/office/drawing/2016/5/11/chartex" xmlns:cx6="http://schemas.microsoft.com/office/drawing/2016/5/12/chartex" xmlns:cx7="http://schemas.microsoft.com/office/drawing/2016/5/13/chartex" xmlns:cx8="http://schemas.microsoft.com/office/drawing/2016/5/14/chartex" xmlns:mc="http://schemas.openxmlformats.org/markup-compatibility/2006" xmlns:aink="http://schemas.microsoft.com/office/drawing/2016/ink" xmlns:am3d="http://schemas.microsoft.com/office/drawing/2017/model3d" xmlns:o="urn:schemas-microsoft-com:office:office" xmlns:oel="http://schemas.microsoft.com/office/2019/extlst" xmlns:r="http://schemas.openxmlformats.org/officeDocument/2006/relationships" xmlns:m="http://schemas.openxmlformats.org/officeDocument/2006/math" xmlns:v="urn:schemas-microsoft-com:vml" xmlns:wp14="http://schemas.microsoft.com/office/word/2010/wordprocessingDrawing" xmlns:wp="http://schemas.openxmlformats.org/drawingml/2006/wordprocessingDrawing" xmlns:w10="urn:schemas-microsoft-com:office:word" xmlns:w="http://schemas.openxmlformats.org/wordprocessingml/2006/main" xmlns:w14="http://schemas.microsoft.com/office/word/2010/wordml" xmlns:w15="http://schemas.microsoft.com/office/word/2012/wordml" xmlns:w16cex="http://schemas.microsoft.com/office/word/2018/wordml/cex" xmlns:w16cid="http://schemas.microsoft.com/office/word/2016/wordml/cid" xmlns:w16="http://schemas.microsoft.com/office/word/2018/wordml" xmlns:w16du="http://schemas.microsoft.com/office/word/2023/wordml/word16du" xmlns:w16sdtdh="http://schemas.microsoft.com/office/word/2020/wordml/sdtdatahash" xmlns:w16sdtfl="http://schemas.microsoft.com/office/word/2024/wordml/sdtformatlock" xmlns:w16se="http://schemas.microsoft.com/office/word/2015/wordml/symex" xmlns:wpg="http://schemas.microsoft.com/office/word/2010/wordprocessingGroup" xmlns:wpi="http://schemas.microsoft.com/office/word/2010/wordprocessingInk" xmlns:wne="http://schemas.microsoft.com/office/word/2006/wordml" xmlns:wps="http://schemas.microsoft.com/office/word/2010/wordprocessingShape" mc:Ignorable="w14 w15 w16se w16cid w16 w16cex w16sdtdh w16sdtfl w16du wp14">
   <w:body>
     <w:tbl>
       <w:tblPr>
@@ -3505,8 +3505,12 @@
       </w:pPr>
     </w:p>
     <w:sectPr>
-      <w:headerReference w:type="default" r:id="rId11"/>
-      <w:footerReference w:type="default" r:id="rId12"/>
+      <w:headerReference w:type="even" r:id="rId11"/>
+      <w:headerReference w:type="default" r:id="rId12"/>
+      <w:footerReference w:type="even" r:id="rId13"/>
+      <w:footerReference w:type="default" r:id="rId14"/>
+      <w:headerReference w:type="first" r:id="rId15"/>
+      <w:footerReference w:type="first" r:id="rId16"/>
       <w:pgSz w:w="12240" w:h="15840"/>
       <w:pgMar w:top="720" w:right="720" w:bottom="720" w:left="720" w:header="708" w:footer="708" w:gutter="0"/>
       <w:cols w:space="708"/>
@@ -3517,7 +3521,7 @@
 </file>
 
 <file path=word/endnotes.xml><?xml version="1.0" encoding="utf-8"?>
-<w:endnotes xmlns:wpc="http://schemas.microsoft.com/office/word/2010/wordprocessingCanvas" xmlns:cx="http://schemas.microsoft.com/office/drawing/2014/chartex" xmlns:cx1="http://schemas.microsoft.com/office/drawing/2015/9/8/chartex" xmlns:cx2="http://schemas.microsoft.com/office/drawing/2015/10/21/chartex" xmlns:cx3="http://schemas.microsoft.com/office/drawing/2016/5/9/chartex" xmlns:cx4="http://schemas.microsoft.com/office/drawing/2016/5/10/chartex" xmlns:cx5="http://schemas.microsoft.com/office/drawing/2016/5/11/chartex" xmlns:cx6="http://schemas.microsoft.com/office/drawing/2016/5/12/chartex" xmlns:cx7="http://schemas.microsoft.com/office/drawing/2016/5/13/chartex" xmlns:cx8="http://schemas.microsoft.com/office/drawing/2016/5/14/chartex" xmlns:mc="http://schemas.openxmlformats.org/markup-compatibility/2006" xmlns:aink="http://schemas.microsoft.com/office/drawing/2016/ink" xmlns:am3d="http://schemas.microsoft.com/office/drawing/2017/model3d" xmlns:o="urn:schemas-microsoft-com:office:office" xmlns:oel="http://schemas.microsoft.com/office/2019/extlst" xmlns:r="http://schemas.openxmlformats.org/officeDocument/2006/relationships" xmlns:m="http://schemas.openxmlformats.org/officeDocument/2006/math" xmlns:v="urn:schemas-microsoft-com:vml" xmlns:wp14="http://schemas.microsoft.com/office/word/2010/wordprocessingDrawing" xmlns:wp="http://schemas.openxmlformats.org/drawingml/2006/wordprocessingDrawing" xmlns:w10="urn:schemas-microsoft-com:office:word" xmlns:w="http://schemas.openxmlformats.org/wordprocessingml/2006/main" xmlns:w14="http://schemas.microsoft.com/office/word/2010/wordml" xmlns:w15="http://schemas.microsoft.com/office/word/2012/wordml" xmlns:w16cex="http://schemas.microsoft.com/office/word/2018/wordml/cex" xmlns:w16cid="http://schemas.microsoft.com/office/word/2016/wordml/cid" xmlns:w16="http://schemas.microsoft.com/office/word/2018/wordml" xmlns:w16sdtdh="http://schemas.microsoft.com/office/word/2020/wordml/sdtdatahash" xmlns:w16se="http://schemas.microsoft.com/office/word/2015/wordml/symex" xmlns:wpg="http://schemas.microsoft.com/office/word/2010/wordprocessingGroup" xmlns:wpi="http://schemas.microsoft.com/office/word/2010/wordprocessingInk" xmlns:wne="http://schemas.microsoft.com/office/word/2006/wordml" xmlns:wps="http://schemas.microsoft.com/office/word/2010/wordprocessingShape" mc:Ignorable="w14 w15 w16se w16cid w16 w16cex w16sdtdh wp14">
+<w:endnotes xmlns:wpc="http://schemas.microsoft.com/office/word/2010/wordprocessingCanvas" xmlns:cx="http://schemas.microsoft.com/office/drawing/2014/chartex" xmlns:cx1="http://schemas.microsoft.com/office/drawing/2015/9/8/chartex" xmlns:cx2="http://schemas.microsoft.com/office/drawing/2015/10/21/chartex" xmlns:cx3="http://schemas.microsoft.com/office/drawing/2016/5/9/chartex" xmlns:cx4="http://schemas.microsoft.com/office/drawing/2016/5/10/chartex" xmlns:cx5="http://schemas.microsoft.com/office/drawing/2016/5/11/chartex" xmlns:cx6="http://schemas.microsoft.com/office/drawing/2016/5/12/chartex" xmlns:cx7="http://schemas.microsoft.com/office/drawing/2016/5/13/chartex" xmlns:cx8="http://schemas.microsoft.com/office/drawing/2016/5/14/chartex" xmlns:mc="http://schemas.openxmlformats.org/markup-compatibility/2006" xmlns:aink="http://schemas.microsoft.com/office/drawing/2016/ink" xmlns:am3d="http://schemas.microsoft.com/office/drawing/2017/model3d" xmlns:o="urn:schemas-microsoft-com:office:office" xmlns:oel="http://schemas.microsoft.com/office/2019/extlst" xmlns:r="http://schemas.openxmlformats.org/officeDocument/2006/relationships" xmlns:m="http://schemas.openxmlformats.org/officeDocument/2006/math" xmlns:v="urn:schemas-microsoft-com:vml" xmlns:wp14="http://schemas.microsoft.com/office/word/2010/wordprocessingDrawing" xmlns:wp="http://schemas.openxmlformats.org/drawingml/2006/wordprocessingDrawing" xmlns:w10="urn:schemas-microsoft-com:office:word" xmlns:w="http://schemas.openxmlformats.org/wordprocessingml/2006/main" xmlns:w14="http://schemas.microsoft.com/office/word/2010/wordml" xmlns:w15="http://schemas.microsoft.com/office/word/2012/wordml" xmlns:w16cex="http://schemas.microsoft.com/office/word/2018/wordml/cex" xmlns:w16cid="http://schemas.microsoft.com/office/word/2016/wordml/cid" xmlns:w16="http://schemas.microsoft.com/office/word/2018/wordml" xmlns:w16du="http://schemas.microsoft.com/office/word/2023/wordml/word16du" xmlns:w16sdtdh="http://schemas.microsoft.com/office/word/2020/wordml/sdtdatahash" xmlns:w16sdtfl="http://schemas.microsoft.com/office/word/2024/wordml/sdtformatlock" xmlns:w16se="http://schemas.microsoft.com/office/word/2015/wordml/symex" xmlns:wpg="http://schemas.microsoft.com/office/word/2010/wordprocessingGroup" xmlns:wpi="http://schemas.microsoft.com/office/word/2010/wordprocessingInk" xmlns:wne="http://schemas.microsoft.com/office/word/2006/wordml" xmlns:wps="http://schemas.microsoft.com/office/word/2010/wordprocessingShape" mc:Ignorable="w14 w15 w16se w16cid w16 w16cex w16sdtdh w16sdtfl w16du wp14">
   <w:endnote w:type="separator" w:id="-1">
     <w:p>
       <w:pPr>
@@ -3542,7 +3546,17 @@
 </file>
 
 <file path=word/footer1.xml><?xml version="1.0" encoding="utf-8"?>
-<w:ftr xmlns:wpc="http://schemas.microsoft.com/office/word/2010/wordprocessingCanvas" xmlns:cx="http://schemas.microsoft.com/office/drawing/2014/chartex" xmlns:cx1="http://schemas.microsoft.com/office/drawing/2015/9/8/chartex" xmlns:cx2="http://schemas.microsoft.com/office/drawing/2015/10/21/chartex" xmlns:cx3="http://schemas.microsoft.com/office/drawing/2016/5/9/chartex" xmlns:cx4="http://schemas.microsoft.com/office/drawing/2016/5/10/chartex" xmlns:cx5="http://schemas.microsoft.com/office/drawing/2016/5/11/chartex" xmlns:cx6="http://schemas.microsoft.com/office/drawing/2016/5/12/chartex" xmlns:cx7="http://schemas.microsoft.com/office/drawing/2016/5/13/chartex" xmlns:cx8="http://schemas.microsoft.com/office/drawing/2016/5/14/chartex" xmlns:mc="http://schemas.openxmlformats.org/markup-compatibility/2006" xmlns:aink="http://schemas.microsoft.com/office/drawing/2016/ink" xmlns:am3d="http://schemas.microsoft.com/office/drawing/2017/model3d" xmlns:o="urn:schemas-microsoft-com:office:office" xmlns:oel="http://schemas.microsoft.com/office/2019/extlst" xmlns:r="http://schemas.openxmlformats.org/officeDocument/2006/relationships" xmlns:m="http://schemas.openxmlformats.org/officeDocument/2006/math" xmlns:v="urn:schemas-microsoft-com:vml" xmlns:wp14="http://schemas.microsoft.com/office/word/2010/wordprocessingDrawing" xmlns:wp="http://schemas.openxmlformats.org/drawingml/2006/wordprocessingDrawing" xmlns:w10="urn:schemas-microsoft-com:office:word" xmlns:w="http://schemas.openxmlformats.org/wordprocessingml/2006/main" xmlns:w14="http://schemas.microsoft.com/office/word/2010/wordml" xmlns:w15="http://schemas.microsoft.com/office/word/2012/wordml" xmlns:w16cex="http://schemas.microsoft.com/office/word/2018/wordml/cex" xmlns:w16cid="http://schemas.microsoft.com/office/word/2016/wordml/cid" xmlns:w16="http://schemas.microsoft.com/office/word/2018/wordml" xmlns:w16sdtdh="http://schemas.microsoft.com/office/word/2020/wordml/sdtdatahash" xmlns:w16se="http://schemas.microsoft.com/office/word/2015/wordml/symex" xmlns:wpg="http://schemas.microsoft.com/office/word/2010/wordprocessingGroup" xmlns:wpi="http://schemas.microsoft.com/office/word/2010/wordprocessingInk" xmlns:wne="http://schemas.microsoft.com/office/word/2006/wordml" xmlns:wps="http://schemas.microsoft.com/office/word/2010/wordprocessingShape" mc:Ignorable="w14 w15 w16se w16cid w16 w16cex w16sdtdh wp14">
+<w:ftr xmlns:wpc="http://schemas.microsoft.com/office/word/2010/wordprocessingCanvas" xmlns:cx="http://schemas.microsoft.com/office/drawing/2014/chartex" xmlns:cx1="http://schemas.microsoft.com/office/drawing/2015/9/8/chartex" xmlns:cx2="http://schemas.microsoft.com/office/drawing/2015/10/21/chartex" xmlns:cx3="http://schemas.microsoft.com/office/drawing/2016/5/9/chartex" xmlns:cx4="http://schemas.microsoft.com/office/drawing/2016/5/10/chartex" xmlns:cx5="http://schemas.microsoft.com/office/drawing/2016/5/11/chartex" xmlns:cx6="http://schemas.microsoft.com/office/drawing/2016/5/12/chartex" xmlns:cx7="http://schemas.microsoft.com/office/drawing/2016/5/13/chartex" xmlns:cx8="http://schemas.microsoft.com/office/drawing/2016/5/14/chartex" xmlns:mc="http://schemas.openxmlformats.org/markup-compatibility/2006" xmlns:aink="http://schemas.microsoft.com/office/drawing/2016/ink" xmlns:am3d="http://schemas.microsoft.com/office/drawing/2017/model3d" xmlns:o="urn:schemas-microsoft-com:office:office" xmlns:oel="http://schemas.microsoft.com/office/2019/extlst" xmlns:r="http://schemas.openxmlformats.org/officeDocument/2006/relationships" xmlns:m="http://schemas.openxmlformats.org/officeDocument/2006/math" xmlns:v="urn:schemas-microsoft-com:vml" xmlns:wp14="http://schemas.microsoft.com/office/word/2010/wordprocessingDrawing" xmlns:wp="http://schemas.openxmlformats.org/drawingml/2006/wordprocessingDrawing" xmlns:w10="urn:schemas-microsoft-com:office:word" xmlns:w="http://schemas.openxmlformats.org/wordprocessingml/2006/main" xmlns:w14="http://schemas.microsoft.com/office/word/2010/wordml" xmlns:w15="http://schemas.microsoft.com/office/word/2012/wordml" xmlns:w16cex="http://schemas.microsoft.com/office/word/2018/wordml/cex" xmlns:w16cid="http://schemas.microsoft.com/office/word/2016/wordml/cid" xmlns:w16="http://schemas.microsoft.com/office/word/2018/wordml" xmlns:w16du="http://schemas.microsoft.com/office/word/2023/wordml/word16du" xmlns:w16sdtdh="http://schemas.microsoft.com/office/word/2020/wordml/sdtdatahash" xmlns:w16sdtfl="http://schemas.microsoft.com/office/word/2024/wordml/sdtformatlock" xmlns:w16se="http://schemas.microsoft.com/office/word/2015/wordml/symex" xmlns:wpg="http://schemas.microsoft.com/office/word/2010/wordprocessingGroup" xmlns:wpi="http://schemas.microsoft.com/office/word/2010/wordprocessingInk" xmlns:wne="http://schemas.microsoft.com/office/word/2006/wordml" xmlns:wps="http://schemas.microsoft.com/office/word/2010/wordprocessingShape" mc:Ignorable="w14 w15 w16se w16cid w16 w16cex w16sdtdh w16sdtfl w16du wp14">
+  <w:p>
+    <w:pPr>
+      <w:pStyle w:val="Piedepgina"/>
+    </w:pPr>
+  </w:p>
+</w:ftr>
+</file>
+
+<file path=word/footer2.xml><?xml version="1.0" encoding="utf-8"?>
+<w:ftr xmlns:wpc="http://schemas.microsoft.com/office/word/2010/wordprocessingCanvas" xmlns:cx="http://schemas.microsoft.com/office/drawing/2014/chartex" xmlns:cx1="http://schemas.microsoft.com/office/drawing/2015/9/8/chartex" xmlns:cx2="http://schemas.microsoft.com/office/drawing/2015/10/21/chartex" xmlns:cx3="http://schemas.microsoft.com/office/drawing/2016/5/9/chartex" xmlns:cx4="http://schemas.microsoft.com/office/drawing/2016/5/10/chartex" xmlns:cx5="http://schemas.microsoft.com/office/drawing/2016/5/11/chartex" xmlns:cx6="http://schemas.microsoft.com/office/drawing/2016/5/12/chartex" xmlns:cx7="http://schemas.microsoft.com/office/drawing/2016/5/13/chartex" xmlns:cx8="http://schemas.microsoft.com/office/drawing/2016/5/14/chartex" xmlns:mc="http://schemas.openxmlformats.org/markup-compatibility/2006" xmlns:aink="http://schemas.microsoft.com/office/drawing/2016/ink" xmlns:am3d="http://schemas.microsoft.com/office/drawing/2017/model3d" xmlns:o="urn:schemas-microsoft-com:office:office" xmlns:oel="http://schemas.microsoft.com/office/2019/extlst" xmlns:r="http://schemas.openxmlformats.org/officeDocument/2006/relationships" xmlns:m="http://schemas.openxmlformats.org/officeDocument/2006/math" xmlns:v="urn:schemas-microsoft-com:vml" xmlns:wp14="http://schemas.microsoft.com/office/word/2010/wordprocessingDrawing" xmlns:wp="http://schemas.openxmlformats.org/drawingml/2006/wordprocessingDrawing" xmlns:w10="urn:schemas-microsoft-com:office:word" xmlns:w="http://schemas.openxmlformats.org/wordprocessingml/2006/main" xmlns:w14="http://schemas.microsoft.com/office/word/2010/wordml" xmlns:w15="http://schemas.microsoft.com/office/word/2012/wordml" xmlns:w16cex="http://schemas.microsoft.com/office/word/2018/wordml/cex" xmlns:w16cid="http://schemas.microsoft.com/office/word/2016/wordml/cid" xmlns:w16="http://schemas.microsoft.com/office/word/2018/wordml" xmlns:w16du="http://schemas.microsoft.com/office/word/2023/wordml/word16du" xmlns:w16sdtdh="http://schemas.microsoft.com/office/word/2020/wordml/sdtdatahash" xmlns:w16sdtfl="http://schemas.microsoft.com/office/word/2024/wordml/sdtformatlock" xmlns:w16se="http://schemas.microsoft.com/office/word/2015/wordml/symex" xmlns:wpg="http://schemas.microsoft.com/office/word/2010/wordprocessingGroup" xmlns:wpi="http://schemas.microsoft.com/office/word/2010/wordprocessingInk" xmlns:wne="http://schemas.microsoft.com/office/word/2006/wordml" xmlns:wps="http://schemas.microsoft.com/office/word/2010/wordprocessingShape" mc:Ignorable="w14 w15 w16se w16cid w16 w16cex w16sdtdh w16sdtfl w16du wp14">
   <w:tbl>
     <w:tblPr>
       <w:tblStyle w:val="Tablaconcuadrcula"/>
@@ -3761,8 +3775,18 @@
 </w:ftr>
 </file>
 
+<file path=word/footer3.xml><?xml version="1.0" encoding="utf-8"?>
+<w:ftr xmlns:wpc="http://schemas.microsoft.com/office/word/2010/wordprocessingCanvas" xmlns:cx="http://schemas.microsoft.com/office/drawing/2014/chartex" xmlns:cx1="http://schemas.microsoft.com/office/drawing/2015/9/8/chartex" xmlns:cx2="http://schemas.microsoft.com/office/drawing/2015/10/21/chartex" xmlns:cx3="http://schemas.microsoft.com/office/drawing/2016/5/9/chartex" xmlns:cx4="http://schemas.microsoft.com/office/drawing/2016/5/10/chartex" xmlns:cx5="http://schemas.microsoft.com/office/drawing/2016/5/11/chartex" xmlns:cx6="http://schemas.microsoft.com/office/drawing/2016/5/12/chartex" xmlns:cx7="http://schemas.microsoft.com/office/drawing/2016/5/13/chartex" xmlns:cx8="http://schemas.microsoft.com/office/drawing/2016/5/14/chartex" xmlns:mc="http://schemas.openxmlformats.org/markup-compatibility/2006" xmlns:aink="http://schemas.microsoft.com/office/drawing/2016/ink" xmlns:am3d="http://schemas.microsoft.com/office/drawing/2017/model3d" xmlns:o="urn:schemas-microsoft-com:office:office" xmlns:oel="http://schemas.microsoft.com/office/2019/extlst" xmlns:r="http://schemas.openxmlformats.org/officeDocument/2006/relationships" xmlns:m="http://schemas.openxmlformats.org/officeDocument/2006/math" xmlns:v="urn:schemas-microsoft-com:vml" xmlns:wp14="http://schemas.microsoft.com/office/word/2010/wordprocessingDrawing" xmlns:wp="http://schemas.openxmlformats.org/drawingml/2006/wordprocessingDrawing" xmlns:w10="urn:schemas-microsoft-com:office:word" xmlns:w="http://schemas.openxmlformats.org/wordprocessingml/2006/main" xmlns:w14="http://schemas.microsoft.com/office/word/2010/wordml" xmlns:w15="http://schemas.microsoft.com/office/word/2012/wordml" xmlns:w16cex="http://schemas.microsoft.com/office/word/2018/wordml/cex" xmlns:w16cid="http://schemas.microsoft.com/office/word/2016/wordml/cid" xmlns:w16="http://schemas.microsoft.com/office/word/2018/wordml" xmlns:w16du="http://schemas.microsoft.com/office/word/2023/wordml/word16du" xmlns:w16sdtdh="http://schemas.microsoft.com/office/word/2020/wordml/sdtdatahash" xmlns:w16sdtfl="http://schemas.microsoft.com/office/word/2024/wordml/sdtformatlock" xmlns:w16se="http://schemas.microsoft.com/office/word/2015/wordml/symex" xmlns:wpg="http://schemas.microsoft.com/office/word/2010/wordprocessingGroup" xmlns:wpi="http://schemas.microsoft.com/office/word/2010/wordprocessingInk" xmlns:wne="http://schemas.microsoft.com/office/word/2006/wordml" xmlns:wps="http://schemas.microsoft.com/office/word/2010/wordprocessingShape" mc:Ignorable="w14 w15 w16se w16cid w16 w16cex w16sdtdh w16sdtfl w16du wp14">
+  <w:p>
+    <w:pPr>
+      <w:pStyle w:val="Piedepgina"/>
+    </w:pPr>
+  </w:p>
+</w:ftr>
+</file>
+
 <file path=word/footnotes.xml><?xml version="1.0" encoding="utf-8"?>
-<w:footnotes xmlns:wpc="http://schemas.microsoft.com/office/word/2010/wordprocessingCanvas" xmlns:cx="http://schemas.microsoft.com/office/drawing/2014/chartex" xmlns:cx1="http://schemas.microsoft.com/office/drawing/2015/9/8/chartex" xmlns:cx2="http://schemas.microsoft.com/office/drawing/2015/10/21/chartex" xmlns:cx3="http://schemas.microsoft.com/office/drawing/2016/5/9/chartex" xmlns:cx4="http://schemas.microsoft.com/office/drawing/2016/5/10/chartex" xmlns:cx5="http://schemas.microsoft.com/office/drawing/2016/5/11/chartex" xmlns:cx6="http://schemas.microsoft.com/office/drawing/2016/5/12/chartex" xmlns:cx7="http://schemas.microsoft.com/office/drawing/2016/5/13/chartex" xmlns:cx8="http://schemas.microsoft.com/office/drawing/2016/5/14/chartex" xmlns:mc="http://schemas.openxmlformats.org/markup-compatibility/2006" xmlns:aink="http://schemas.microsoft.com/office/drawing/2016/ink" xmlns:am3d="http://schemas.microsoft.com/office/drawing/2017/model3d" xmlns:o="urn:schemas-microsoft-com:office:office" xmlns:oel="http://schemas.microsoft.com/office/2019/extlst" xmlns:r="http://schemas.openxmlformats.org/officeDocument/2006/relationships" xmlns:m="http://schemas.openxmlformats.org/officeDocument/2006/math" xmlns:v="urn:schemas-microsoft-com:vml" xmlns:wp14="http://schemas.microsoft.com/office/word/2010/wordprocessingDrawing" xmlns:wp="http://schemas.openxmlformats.org/drawingml/2006/wordprocessingDrawing" xmlns:w10="urn:schemas-microsoft-com:office:word" xmlns:w="http://schemas.openxmlformats.org/wordprocessingml/2006/main" xmlns:w14="http://schemas.microsoft.com/office/word/2010/wordml" xmlns:w15="http://schemas.microsoft.com/office/word/2012/wordml" xmlns:w16cex="http://schemas.microsoft.com/office/word/2018/wordml/cex" xmlns:w16cid="http://schemas.microsoft.com/office/word/2016/wordml/cid" xmlns:w16="http://schemas.microsoft.com/office/word/2018/wordml" xmlns:w16sdtdh="http://schemas.microsoft.com/office/word/2020/wordml/sdtdatahash" xmlns:w16se="http://schemas.microsoft.com/office/word/2015/wordml/symex" xmlns:wpg="http://schemas.microsoft.com/office/word/2010/wordprocessingGroup" xmlns:wpi="http://schemas.microsoft.com/office/word/2010/wordprocessingInk" xmlns:wne="http://schemas.microsoft.com/office/word/2006/wordml" xmlns:wps="http://schemas.microsoft.com/office/word/2010/wordprocessingShape" mc:Ignorable="w14 w15 w16se w16cid w16 w16cex w16sdtdh wp14">
+<w:footnotes xmlns:wpc="http://schemas.microsoft.com/office/word/2010/wordprocessingCanvas" xmlns:cx="http://schemas.microsoft.com/office/drawing/2014/chartex" xmlns:cx1="http://schemas.microsoft.com/office/drawing/2015/9/8/chartex" xmlns:cx2="http://schemas.microsoft.com/office/drawing/2015/10/21/chartex" xmlns:cx3="http://schemas.microsoft.com/office/drawing/2016/5/9/chartex" xmlns:cx4="http://schemas.microsoft.com/office/drawing/2016/5/10/chartex" xmlns:cx5="http://schemas.microsoft.com/office/drawing/2016/5/11/chartex" xmlns:cx6="http://schemas.microsoft.com/office/drawing/2016/5/12/chartex" xmlns:cx7="http://schemas.microsoft.com/office/drawing/2016/5/13/chartex" xmlns:cx8="http://schemas.microsoft.com/office/drawing/2016/5/14/chartex" xmlns:mc="http://schemas.openxmlformats.org/markup-compatibility/2006" xmlns:aink="http://schemas.microsoft.com/office/drawing/2016/ink" xmlns:am3d="http://schemas.microsoft.com/office/drawing/2017/model3d" xmlns:o="urn:schemas-microsoft-com:office:office" xmlns:oel="http://schemas.microsoft.com/office/2019/extlst" xmlns:r="http://schemas.openxmlformats.org/officeDocument/2006/relationships" xmlns:m="http://schemas.openxmlformats.org/officeDocument/2006/math" xmlns:v="urn:schemas-microsoft-com:vml" xmlns:wp14="http://schemas.microsoft.com/office/word/2010/wordprocessingDrawing" xmlns:wp="http://schemas.openxmlformats.org/drawingml/2006/wordprocessingDrawing" xmlns:w10="urn:schemas-microsoft-com:office:word" xmlns:w="http://schemas.openxmlformats.org/wordprocessingml/2006/main" xmlns:w14="http://schemas.microsoft.com/office/word/2010/wordml" xmlns:w15="http://schemas.microsoft.com/office/word/2012/wordml" xmlns:w16cex="http://schemas.microsoft.com/office/word/2018/wordml/cex" xmlns:w16cid="http://schemas.microsoft.com/office/word/2016/wordml/cid" xmlns:w16="http://schemas.microsoft.com/office/word/2018/wordml" xmlns:w16du="http://schemas.microsoft.com/office/word/2023/wordml/word16du" xmlns:w16sdtdh="http://schemas.microsoft.com/office/word/2020/wordml/sdtdatahash" xmlns:w16sdtfl="http://schemas.microsoft.com/office/word/2024/wordml/sdtformatlock" xmlns:w16se="http://schemas.microsoft.com/office/word/2015/wordml/symex" xmlns:wpg="http://schemas.microsoft.com/office/word/2010/wordprocessingGroup" xmlns:wpi="http://schemas.microsoft.com/office/word/2010/wordprocessingInk" xmlns:wne="http://schemas.microsoft.com/office/word/2006/wordml" xmlns:wps="http://schemas.microsoft.com/office/word/2010/wordprocessingShape" mc:Ignorable="w14 w15 w16se w16cid w16 w16cex w16sdtdh w16sdtfl w16du wp14">
   <w:footnote w:type="separator" w:id="-1">
     <w:p>
       <w:pPr>
@@ -3787,7 +3811,17 @@
 </file>
 
 <file path=word/header1.xml><?xml version="1.0" encoding="utf-8"?>
-<w:hdr xmlns:wpc="http://schemas.microsoft.com/office/word/2010/wordprocessingCanvas" xmlns:cx="http://schemas.microsoft.com/office/drawing/2014/chartex" xmlns:cx1="http://schemas.microsoft.com/office/drawing/2015/9/8/chartex" xmlns:cx2="http://schemas.microsoft.com/office/drawing/2015/10/21/chartex" xmlns:cx3="http://schemas.microsoft.com/office/drawing/2016/5/9/chartex" xmlns:cx4="http://schemas.microsoft.com/office/drawing/2016/5/10/chartex" xmlns:cx5="http://schemas.microsoft.com/office/drawing/2016/5/11/chartex" xmlns:cx6="http://schemas.microsoft.com/office/drawing/2016/5/12/chartex" xmlns:cx7="http://schemas.microsoft.com/office/drawing/2016/5/13/chartex" xmlns:cx8="http://schemas.microsoft.com/office/drawing/2016/5/14/chartex" xmlns:mc="http://schemas.openxmlformats.org/markup-compatibility/2006" xmlns:aink="http://schemas.microsoft.com/office/drawing/2016/ink" xmlns:am3d="http://schemas.microsoft.com/office/drawing/2017/model3d" xmlns:o="urn:schemas-microsoft-com:office:office" xmlns:oel="http://schemas.microsoft.com/office/2019/extlst" xmlns:r="http://schemas.openxmlformats.org/officeDocument/2006/relationships" xmlns:m="http://schemas.openxmlformats.org/officeDocument/2006/math" xmlns:v="urn:schemas-microsoft-com:vml" xmlns:wp14="http://schemas.microsoft.com/office/word/2010/wordprocessingDrawing" xmlns:wp="http://schemas.openxmlformats.org/drawingml/2006/wordprocessingDrawing" xmlns:w10="urn:schemas-microsoft-com:office:word" xmlns:w="http://schemas.openxmlformats.org/wordprocessingml/2006/main" xmlns:w14="http://schemas.microsoft.com/office/word/2010/wordml" xmlns:w15="http://schemas.microsoft.com/office/word/2012/wordml" xmlns:w16cex="http://schemas.microsoft.com/office/word/2018/wordml/cex" xmlns:w16cid="http://schemas.microsoft.com/office/word/2016/wordml/cid" xmlns:w16="http://schemas.microsoft.com/office/word/2018/wordml" xmlns:w16sdtdh="http://schemas.microsoft.com/office/word/2020/wordml/sdtdatahash" xmlns:w16se="http://schemas.microsoft.com/office/word/2015/wordml/symex" xmlns:wpg="http://schemas.microsoft.com/office/word/2010/wordprocessingGroup" xmlns:wpi="http://schemas.microsoft.com/office/word/2010/wordprocessingInk" xmlns:wne="http://schemas.microsoft.com/office/word/2006/wordml" xmlns:wps="http://schemas.microsoft.com/office/word/2010/wordprocessingShape" mc:Ignorable="w14 w15 w16se w16cid w16 w16cex w16sdtdh wp14">
+<w:hdr xmlns:wpc="http://schemas.microsoft.com/office/word/2010/wordprocessingCanvas" xmlns:cx="http://schemas.microsoft.com/office/drawing/2014/chartex" xmlns:cx1="http://schemas.microsoft.com/office/drawing/2015/9/8/chartex" xmlns:cx2="http://schemas.microsoft.com/office/drawing/2015/10/21/chartex" xmlns:cx3="http://schemas.microsoft.com/office/drawing/2016/5/9/chartex" xmlns:cx4="http://schemas.microsoft.com/office/drawing/2016/5/10/chartex" xmlns:cx5="http://schemas.microsoft.com/office/drawing/2016/5/11/chartex" xmlns:cx6="http://schemas.microsoft.com/office/drawing/2016/5/12/chartex" xmlns:cx7="http://schemas.microsoft.com/office/drawing/2016/5/13/chartex" xmlns:cx8="http://schemas.microsoft.com/office/drawing/2016/5/14/chartex" xmlns:mc="http://schemas.openxmlformats.org/markup-compatibility/2006" xmlns:aink="http://schemas.microsoft.com/office/drawing/2016/ink" xmlns:am3d="http://schemas.microsoft.com/office/drawing/2017/model3d" xmlns:o="urn:schemas-microsoft-com:office:office" xmlns:oel="http://schemas.microsoft.com/office/2019/extlst" xmlns:r="http://schemas.openxmlformats.org/officeDocument/2006/relationships" xmlns:m="http://schemas.openxmlformats.org/officeDocument/2006/math" xmlns:v="urn:schemas-microsoft-com:vml" xmlns:wp14="http://schemas.microsoft.com/office/word/2010/wordprocessingDrawing" xmlns:wp="http://schemas.openxmlformats.org/drawingml/2006/wordprocessingDrawing" xmlns:w10="urn:schemas-microsoft-com:office:word" xmlns:w="http://schemas.openxmlformats.org/wordprocessingml/2006/main" xmlns:w14="http://schemas.microsoft.com/office/word/2010/wordml" xmlns:w15="http://schemas.microsoft.com/office/word/2012/wordml" xmlns:w16cex="http://schemas.microsoft.com/office/word/2018/wordml/cex" xmlns:w16cid="http://schemas.microsoft.com/office/word/2016/wordml/cid" xmlns:w16="http://schemas.microsoft.com/office/word/2018/wordml" xmlns:w16du="http://schemas.microsoft.com/office/word/2023/wordml/word16du" xmlns:w16sdtdh="http://schemas.microsoft.com/office/word/2020/wordml/sdtdatahash" xmlns:w16sdtfl="http://schemas.microsoft.com/office/word/2024/wordml/sdtformatlock" xmlns:w16se="http://schemas.microsoft.com/office/word/2015/wordml/symex" xmlns:wpg="http://schemas.microsoft.com/office/word/2010/wordprocessingGroup" xmlns:wpi="http://schemas.microsoft.com/office/word/2010/wordprocessingInk" xmlns:wne="http://schemas.microsoft.com/office/word/2006/wordml" xmlns:wps="http://schemas.microsoft.com/office/word/2010/wordprocessingShape" mc:Ignorable="w14 w15 w16se w16cid w16 w16cex w16sdtdh w16sdtfl w16du wp14">
+  <w:p>
+    <w:pPr>
+      <w:pStyle w:val="Encabezado"/>
+    </w:pPr>
+  </w:p>
+</w:hdr>
+</file>
+
+<file path=word/header2.xml><?xml version="1.0" encoding="utf-8"?>
+<w:hdr xmlns:wpc="http://schemas.microsoft.com/office/word/2010/wordprocessingCanvas" xmlns:cx="http://schemas.microsoft.com/office/drawing/2014/chartex" xmlns:cx1="http://schemas.microsoft.com/office/drawing/2015/9/8/chartex" xmlns:cx2="http://schemas.microsoft.com/office/drawing/2015/10/21/chartex" xmlns:cx3="http://schemas.microsoft.com/office/drawing/2016/5/9/chartex" xmlns:cx4="http://schemas.microsoft.com/office/drawing/2016/5/10/chartex" xmlns:cx5="http://schemas.microsoft.com/office/drawing/2016/5/11/chartex" xmlns:cx6="http://schemas.microsoft.com/office/drawing/2016/5/12/chartex" xmlns:cx7="http://schemas.microsoft.com/office/drawing/2016/5/13/chartex" xmlns:cx8="http://schemas.microsoft.com/office/drawing/2016/5/14/chartex" xmlns:mc="http://schemas.openxmlformats.org/markup-compatibility/2006" xmlns:aink="http://schemas.microsoft.com/office/drawing/2016/ink" xmlns:am3d="http://schemas.microsoft.com/office/drawing/2017/model3d" xmlns:o="urn:schemas-microsoft-com:office:office" xmlns:oel="http://schemas.microsoft.com/office/2019/extlst" xmlns:r="http://schemas.openxmlformats.org/officeDocument/2006/relationships" xmlns:m="http://schemas.openxmlformats.org/officeDocument/2006/math" xmlns:v="urn:schemas-microsoft-com:vml" xmlns:wp14="http://schemas.microsoft.com/office/word/2010/wordprocessingDrawing" xmlns:wp="http://schemas.openxmlformats.org/drawingml/2006/wordprocessingDrawing" xmlns:w10="urn:schemas-microsoft-com:office:word" xmlns:w="http://schemas.openxmlformats.org/wordprocessingml/2006/main" xmlns:w14="http://schemas.microsoft.com/office/word/2010/wordml" xmlns:w15="http://schemas.microsoft.com/office/word/2012/wordml" xmlns:w16cex="http://schemas.microsoft.com/office/word/2018/wordml/cex" xmlns:w16cid="http://schemas.microsoft.com/office/word/2016/wordml/cid" xmlns:w16="http://schemas.microsoft.com/office/word/2018/wordml" xmlns:w16du="http://schemas.microsoft.com/office/word/2023/wordml/word16du" xmlns:w16sdtdh="http://schemas.microsoft.com/office/word/2020/wordml/sdtdatahash" xmlns:w16sdtfl="http://schemas.microsoft.com/office/word/2024/wordml/sdtformatlock" xmlns:w16se="http://schemas.microsoft.com/office/word/2015/wordml/symex" xmlns:wpg="http://schemas.microsoft.com/office/word/2010/wordprocessingGroup" xmlns:wpi="http://schemas.microsoft.com/office/word/2010/wordprocessingInk" xmlns:wne="http://schemas.microsoft.com/office/word/2006/wordml" xmlns:wps="http://schemas.microsoft.com/office/word/2010/wordprocessingShape" mc:Ignorable="w14 w15 w16se w16cid w16 w16cex w16sdtdh w16sdtfl w16du wp14">
   <w:tbl>
     <w:tblPr>
       <w:tblW w:w="10891" w:type="dxa"/>
@@ -3841,7 +3875,7 @@
               <w:lang w:eastAsia="es-CO"/>
             </w:rPr>
             <w:drawing>
-              <wp:anchor distT="0" distB="0" distL="114300" distR="114300" simplePos="0" relativeHeight="251670016" behindDoc="0" locked="0" layoutInCell="1" allowOverlap="1" wp14:anchorId="3790608E" wp14:editId="461B2204">
+              <wp:anchor distT="0" distB="0" distL="114300" distR="114300" simplePos="0" relativeHeight="251658240" behindDoc="0" locked="0" layoutInCell="1" allowOverlap="1" wp14:anchorId="3790608E" wp14:editId="461B2204">
                 <wp:simplePos x="0" y="0"/>
                 <wp:positionH relativeFrom="column">
                   <wp:posOffset>200025</wp:posOffset>
@@ -3972,7 +4006,7 @@
               <w:sz w:val="24"/>
               <w:szCs w:val="24"/>
             </w:rPr>
-            <w:t>7</w:t>
+            <w:t>8</w:t>
           </w:r>
         </w:p>
       </w:tc>
@@ -4299,8 +4333,18 @@
 </w:hdr>
 </file>
 
+<file path=word/header3.xml><?xml version="1.0" encoding="utf-8"?>
+<w:hdr xmlns:wpc="http://schemas.microsoft.com/office/word/2010/wordprocessingCanvas" xmlns:cx="http://schemas.microsoft.com/office/drawing/2014/chartex" xmlns:cx1="http://schemas.microsoft.com/office/drawing/2015/9/8/chartex" xmlns:cx2="http://schemas.microsoft.com/office/drawing/2015/10/21/chartex" xmlns:cx3="http://schemas.microsoft.com/office/drawing/2016/5/9/chartex" xmlns:cx4="http://schemas.microsoft.com/office/drawing/2016/5/10/chartex" xmlns:cx5="http://schemas.microsoft.com/office/drawing/2016/5/11/chartex" xmlns:cx6="http://schemas.microsoft.com/office/drawing/2016/5/12/chartex" xmlns:cx7="http://schemas.microsoft.com/office/drawing/2016/5/13/chartex" xmlns:cx8="http://schemas.microsoft.com/office/drawing/2016/5/14/chartex" xmlns:mc="http://schemas.openxmlformats.org/markup-compatibility/2006" xmlns:aink="http://schemas.microsoft.com/office/drawing/2016/ink" xmlns:am3d="http://schemas.microsoft.com/office/drawing/2017/model3d" xmlns:o="urn:schemas-microsoft-com:office:office" xmlns:oel="http://schemas.microsoft.com/office/2019/extlst" xmlns:r="http://schemas.openxmlformats.org/officeDocument/2006/relationships" xmlns:m="http://schemas.openxmlformats.org/officeDocument/2006/math" xmlns:v="urn:schemas-microsoft-com:vml" xmlns:wp14="http://schemas.microsoft.com/office/word/2010/wordprocessingDrawing" xmlns:wp="http://schemas.openxmlformats.org/drawingml/2006/wordprocessingDrawing" xmlns:w10="urn:schemas-microsoft-com:office:word" xmlns:w="http://schemas.openxmlformats.org/wordprocessingml/2006/main" xmlns:w14="http://schemas.microsoft.com/office/word/2010/wordml" xmlns:w15="http://schemas.microsoft.com/office/word/2012/wordml" xmlns:w16cex="http://schemas.microsoft.com/office/word/2018/wordml/cex" xmlns:w16cid="http://schemas.microsoft.com/office/word/2016/wordml/cid" xmlns:w16="http://schemas.microsoft.com/office/word/2018/wordml" xmlns:w16du="http://schemas.microsoft.com/office/word/2023/wordml/word16du" xmlns:w16sdtdh="http://schemas.microsoft.com/office/word/2020/wordml/sdtdatahash" xmlns:w16sdtfl="http://schemas.microsoft.com/office/word/2024/wordml/sdtformatlock" xmlns:w16se="http://schemas.microsoft.com/office/word/2015/wordml/symex" xmlns:wpg="http://schemas.microsoft.com/office/word/2010/wordprocessingGroup" xmlns:wpi="http://schemas.microsoft.com/office/word/2010/wordprocessingInk" xmlns:wne="http://schemas.microsoft.com/office/word/2006/wordml" xmlns:wps="http://schemas.microsoft.com/office/word/2010/wordprocessingShape" mc:Ignorable="w14 w15 w16se w16cid w16 w16cex w16sdtdh w16sdtfl w16du wp14">
+  <w:p>
+    <w:pPr>
+      <w:pStyle w:val="Encabezado"/>
+    </w:pPr>
+  </w:p>
+</w:hdr>
+</file>
+
 <file path=word/styles.xml><?xml version="1.0" encoding="utf-8"?>
-<w:styles xmlns:mc="http://schemas.openxmlformats.org/markup-compatibility/2006" xmlns:r="http://schemas.openxmlformats.org/officeDocument/2006/relationships" xmlns:w="http://schemas.openxmlformats.org/wordprocessingml/2006/main" xmlns:w14="http://schemas.microsoft.com/office/word/2010/wordml" xmlns:w15="http://schemas.microsoft.com/office/word/2012/wordml" xmlns:w16cex="http://schemas.microsoft.com/office/word/2018/wordml/cex" xmlns:w16cid="http://schemas.microsoft.com/office/word/2016/wordml/cid" xmlns:w16="http://schemas.microsoft.com/office/word/2018/wordml" xmlns:w16sdtdh="http://schemas.microsoft.com/office/word/2020/wordml/sdtdatahash" xmlns:w16se="http://schemas.microsoft.com/office/word/2015/wordml/symex" mc:Ignorable="w14 w15 w16se w16cid w16 w16cex w16sdtdh">
+<w:styles xmlns:mc="http://schemas.openxmlformats.org/markup-compatibility/2006" xmlns:r="http://schemas.openxmlformats.org/officeDocument/2006/relationships" xmlns:w="http://schemas.openxmlformats.org/wordprocessingml/2006/main" xmlns:w14="http://schemas.microsoft.com/office/word/2010/wordml" xmlns:w15="http://schemas.microsoft.com/office/word/2012/wordml" xmlns:w16cex="http://schemas.microsoft.com/office/word/2018/wordml/cex" xmlns:w16cid="http://schemas.microsoft.com/office/word/2016/wordml/cid" xmlns:w16="http://schemas.microsoft.com/office/word/2018/wordml" xmlns:w16du="http://schemas.microsoft.com/office/word/2023/wordml/word16du" xmlns:w16sdtdh="http://schemas.microsoft.com/office/word/2020/wordml/sdtdatahash" xmlns:w16sdtfl="http://schemas.microsoft.com/office/word/2024/wordml/sdtformatlock" xmlns:w16se="http://schemas.microsoft.com/office/word/2015/wordml/symex" mc:Ignorable="w14 w15 w16se w16cid w16 w16cex w16sdtdh w16sdtfl w16du">
   <w:docDefaults>
     <w:rPrDefault>
       <w:rPr>

</xml_diff>